<commit_message>
edited name on pdf
</commit_message>
<xml_diff>
--- a/Jonathan.docx
+++ b/Jonathan.docx
@@ -151,8 +151,18 @@
                                 <w:b/>
                                 <w:sz w:val="24"/>
                               </w:rPr>
-                              <w:t>Jonathan Ng, Ng Hian Leong</w:t>
+                              <w:t>Jonathan, Hian Leong</w:t>
                             </w:r>
+                            <w:r>
+                              <w:rPr>
+                                <w:rFonts w:ascii="Arial" w:hAnsi="Arial" w:cs="Arial"/>
+                                <w:b/>
+                                <w:sz w:val="24"/>
+                              </w:rPr>
+                              <w:t xml:space="preserve"> Ng</w:t>
+                            </w:r>
+                            <w:bookmarkStart w:id="0" w:name="_GoBack"/>
+                            <w:bookmarkEnd w:id="0"/>
                           </w:p>
                           <w:p>
                             <w:pPr>
@@ -322,8 +332,18 @@
                           <w:b/>
                           <w:sz w:val="24"/>
                         </w:rPr>
-                        <w:t>Jonathan Ng, Ng Hian Leong</w:t>
+                        <w:t>Jonathan, Hian Leong</w:t>
                       </w:r>
+                      <w:r>
+                        <w:rPr>
+                          <w:rFonts w:ascii="Arial" w:hAnsi="Arial" w:cs="Arial"/>
+                          <w:b/>
+                          <w:sz w:val="24"/>
+                        </w:rPr>
+                        <w:t xml:space="preserve"> Ng</w:t>
+                      </w:r>
+                      <w:bookmarkStart w:id="1" w:name="_GoBack"/>
+                      <w:bookmarkEnd w:id="1"/>
                     </w:p>
                     <w:p>
                       <w:pPr>
@@ -2484,8 +2504,6 @@
               </w:rPr>
               <w:t>of</w:t>
             </w:r>
-            <w:bookmarkStart w:id="0" w:name="_GoBack"/>
-            <w:bookmarkEnd w:id="0"/>
             <w:r>
               <w:rPr>
                 <w:rFonts w:ascii="Arial" w:hAnsi="Arial" w:cs="Arial"/>
@@ -4655,7 +4673,7 @@
                 <w:szCs w:val="20"/>
               </w:rPr>
             </w:pPr>
-            <w:bookmarkStart w:id="1" w:name="_Hlk21467548"/>
+            <w:bookmarkStart w:id="2" w:name="_Hlk21467548"/>
             <w:r>
               <w:rPr>
                 <w:rFonts w:ascii="Arial" w:hAnsi="Arial" w:cs="Arial"/>
@@ -4664,7 +4682,7 @@
               </w:rPr>
               <w:t>Proficient</w:t>
             </w:r>
-            <w:bookmarkEnd w:id="1"/>
+            <w:bookmarkEnd w:id="2"/>
           </w:p>
         </w:tc>
       </w:tr>

</xml_diff>

<commit_message>
fixed email typo in resume
</commit_message>
<xml_diff>
--- a/Jonathan.docx
+++ b/Jonathan.docx
@@ -212,7 +212,7 @@
                                   <w:rFonts w:ascii="Arial" w:hAnsi="Arial" w:cs="Arial"/>
                                   <w:szCs w:val="22"/>
                                 </w:rPr>
-                                <w:t>jonathan.n@u.nus.edu.sg</w:t>
+                                <w:t>jonathan.n@u.nus.edu</w:t>
                               </w:r>
                             </w:hyperlink>
                           </w:p>
@@ -391,7 +391,7 @@
                             <w:rFonts w:ascii="Arial" w:hAnsi="Arial" w:cs="Arial"/>
                             <w:szCs w:val="22"/>
                           </w:rPr>
-                          <w:t>jonathan.n@u.nus.edu.sg</w:t>
+                          <w:t>jonathan.n@u.nus.edu</w:t>
                         </w:r>
                       </w:hyperlink>
                     </w:p>
@@ -709,6 +709,8 @@
           <w:szCs w:val="20"/>
         </w:rPr>
       </w:pPr>
+      <w:bookmarkStart w:id="0" w:name="_GoBack"/>
+      <w:bookmarkEnd w:id="0"/>
     </w:p>
     <w:p>
       <w:pPr>
@@ -729,19 +731,7 @@
           <w:szCs w:val="20"/>
           <w:lang w:val="en-SG" w:eastAsia="zh-CN"/>
         </w:rPr>
-        <w:t>My name is Jonathan Ng. I am a student in the National University of Singapore seeking a company where I can enjoy a culture of deep learning and understanding, wh</w:t>
-      </w:r>
-      <w:bookmarkStart w:id="0" w:name="_GoBack"/>
-      <w:bookmarkEnd w:id="0"/>
-      <w:r>
-        <w:rPr>
-          <w:rFonts w:ascii="Arial" w:hAnsi="Arial" w:cs="Arial"/>
-          <w:color w:val="2C2C2C"/>
-          <w:sz w:val="20"/>
-          <w:szCs w:val="20"/>
-          <w:lang w:val="en-SG" w:eastAsia="zh-CN"/>
-        </w:rPr>
-        <w:t>ere I can further develop my domain expertise in full-stack engineering</w:t>
+        <w:t>My name is Jonathan Ng. I am a student in the National University of Singapore seeking a company where I can enjoy a culture of deep learning and understanding, where I can further develop my domain expertise in full-stack engineering</w:t>
       </w:r>
       <w:r>
         <w:rPr>

</xml_diff>